<commit_message>
CAIS: fix heading numbers
</commit_message>
<xml_diff>
--- a/CAIS.docx
+++ b/CAIS.docx
@@ -5,6 +5,10 @@
     <w:p>
       <w:pPr>
         <w:pStyle w:val="Titel"/>
+        <w:numPr>
+          <w:ilvl w:val="0"/>
+          <w:numId w:val="17"/>
+        </w:numPr>
       </w:pPr>
       <w:r>
         <w:t>Title</w:t>
@@ -34,30 +38,6 @@
       <w:r>
         <w:t>Introduction</w:t>
       </w:r>
-    </w:p>
-    <w:p>
-      <w:pPr>
-        <w:pStyle w:val="berschrift2"/>
-      </w:pPr>
-      <w:r>
-        <w:t>Level two</w:t>
-      </w:r>
-    </w:p>
-    <w:p>
-      <w:pPr>
-        <w:pStyle w:val="berschrift3"/>
-      </w:pPr>
-      <w:r>
-        <w:t>Level three</w:t>
-      </w:r>
-    </w:p>
-    <w:p>
-      <w:pPr>
-        <w:pStyle w:val="Textkrper"/>
-        <w:rPr>
-          <w:lang w:val="x-none" w:eastAsia="x-none"/>
-        </w:rPr>
-      </w:pPr>
     </w:p>
     <w:p>
       <w:pPr>
@@ -155,20 +135,13 @@
     </w:p>
     <w:p>
       <w:pPr>
-        <w:pStyle w:val="berschrift2"/>
-      </w:pPr>
-      <w:bookmarkStart w:id="2" w:name="conception-of-theory"/>
+        <w:pStyle w:val="berschrift1"/>
+      </w:pPr>
+      <w:bookmarkStart w:id="2" w:name="references"/>
+      <w:bookmarkEnd w:id="1"/>
       <w:r>
-        <w:t>Conception of Theory</w:t>
+        <w:t>s</w:t>
       </w:r>
-    </w:p>
-    <w:p>
-      <w:pPr>
-        <w:pStyle w:val="berschrift1"/>
-      </w:pPr>
-      <w:bookmarkStart w:id="3" w:name="references"/>
-      <w:bookmarkEnd w:id="2"/>
-      <w:bookmarkEnd w:id="1"/>
       <w:r>
         <w:t>References</w:t>
       </w:r>
@@ -177,8 +150,8 @@
       <w:pPr>
         <w:pStyle w:val="Literaturverzeichnis"/>
       </w:pPr>
-      <w:bookmarkStart w:id="4" w:name="ref-Agarwal1998"/>
-      <w:bookmarkStart w:id="5" w:name="refs"/>
+      <w:bookmarkStart w:id="3" w:name="ref-Agarwal1998"/>
+      <w:bookmarkStart w:id="4" w:name="refs"/>
       <w:r>
         <w:t xml:space="preserve">Agarwal, R., and Prasad, J. 1998. “A Conceptual and Operational Definition of Personal Innovativeness in the Domain of Information Technology,” </w:t>
       </w:r>
@@ -191,9 +164,9 @@
       <w:r>
         <w:t xml:space="preserve"> (9:2), pp. 204–215.</w:t>
       </w:r>
+      <w:bookmarkEnd w:id="2"/>
       <w:bookmarkEnd w:id="3"/>
       <w:bookmarkEnd w:id="4"/>
-      <w:bookmarkEnd w:id="5"/>
     </w:p>
     <w:sectPr>
       <w:headerReference w:type="even" r:id="rId8"/>
@@ -355,14 +328,12 @@
       <w:r>
         <w:t xml:space="preserve"> </w:t>
       </w:r>
-      <w:proofErr w:type="spellStart"/>
       <w:r>
         <w:rPr>
           <w:lang w:val="de-DE"/>
         </w:rPr>
         <w:t>Footnote</w:t>
       </w:r>
-      <w:proofErr w:type="spellEnd"/>
     </w:p>
   </w:footnote>
 </w:footnotes>
@@ -515,93 +486,9 @@
   </w:abstractNum>
   <w:abstractNum w:abstractNumId="1" w15:restartNumberingAfterBreak="0">
     <w:nsid w:val="1F5E09B3"/>
-    <w:multiLevelType w:val="hybridMultilevel"/>
-    <w:tmpl w:val="7A3CC1F4"/>
-    <w:lvl w:ilvl="0" w:tplc="B62AE51A">
-      <w:start w:val="1"/>
-      <w:numFmt w:val="decimal"/>
-      <w:pStyle w:val="berschrift2"/>
-      <w:lvlText w:val="%1.1"/>
-      <w:lvlJc w:val="left"/>
-      <w:pPr>
-        <w:ind w:left="720" w:hanging="360"/>
-      </w:pPr>
-      <w:rPr>
-        <w:rFonts w:hint="default"/>
-      </w:rPr>
-    </w:lvl>
-    <w:lvl w:ilvl="1" w:tplc="10090019" w:tentative="1">
-      <w:start w:val="1"/>
-      <w:numFmt w:val="lowerLetter"/>
-      <w:lvlText w:val="%2."/>
-      <w:lvlJc w:val="left"/>
-      <w:pPr>
-        <w:ind w:left="1440" w:hanging="360"/>
-      </w:pPr>
-    </w:lvl>
-    <w:lvl w:ilvl="2" w:tplc="1009001B" w:tentative="1">
-      <w:start w:val="1"/>
-      <w:numFmt w:val="lowerRoman"/>
-      <w:lvlText w:val="%3."/>
-      <w:lvlJc w:val="right"/>
-      <w:pPr>
-        <w:ind w:left="2160" w:hanging="180"/>
-      </w:pPr>
-    </w:lvl>
-    <w:lvl w:ilvl="3" w:tplc="1009000F" w:tentative="1">
-      <w:start w:val="1"/>
-      <w:numFmt w:val="decimal"/>
-      <w:lvlText w:val="%4."/>
-      <w:lvlJc w:val="left"/>
-      <w:pPr>
-        <w:ind w:left="2880" w:hanging="360"/>
-      </w:pPr>
-    </w:lvl>
-    <w:lvl w:ilvl="4" w:tplc="10090019" w:tentative="1">
-      <w:start w:val="1"/>
-      <w:numFmt w:val="lowerLetter"/>
-      <w:lvlText w:val="%5."/>
-      <w:lvlJc w:val="left"/>
-      <w:pPr>
-        <w:ind w:left="3600" w:hanging="360"/>
-      </w:pPr>
-    </w:lvl>
-    <w:lvl w:ilvl="5" w:tplc="1009001B" w:tentative="1">
-      <w:start w:val="1"/>
-      <w:numFmt w:val="lowerRoman"/>
-      <w:lvlText w:val="%6."/>
-      <w:lvlJc w:val="right"/>
-      <w:pPr>
-        <w:ind w:left="4320" w:hanging="180"/>
-      </w:pPr>
-    </w:lvl>
-    <w:lvl w:ilvl="6" w:tplc="1009000F" w:tentative="1">
-      <w:start w:val="1"/>
-      <w:numFmt w:val="decimal"/>
-      <w:lvlText w:val="%7."/>
-      <w:lvlJc w:val="left"/>
-      <w:pPr>
-        <w:ind w:left="5040" w:hanging="360"/>
-      </w:pPr>
-    </w:lvl>
-    <w:lvl w:ilvl="7" w:tplc="10090019" w:tentative="1">
-      <w:start w:val="1"/>
-      <w:numFmt w:val="lowerLetter"/>
-      <w:lvlText w:val="%8."/>
-      <w:lvlJc w:val="left"/>
-      <w:pPr>
-        <w:ind w:left="5760" w:hanging="360"/>
-      </w:pPr>
-    </w:lvl>
-    <w:lvl w:ilvl="8" w:tplc="1009001B" w:tentative="1">
-      <w:start w:val="1"/>
-      <w:numFmt w:val="lowerRoman"/>
-      <w:lvlText w:val="%9."/>
-      <w:lvlJc w:val="right"/>
-      <w:pPr>
-        <w:ind w:left="6480" w:hanging="180"/>
-      </w:pPr>
-    </w:lvl>
+    <w:multiLevelType w:val="multilevel"/>
+    <w:tmpl w:val="44DAD322"/>
+    <w:numStyleLink w:val="Headings"/>
   </w:abstractNum>
   <w:abstractNum w:abstractNumId="2" w15:restartNumberingAfterBreak="0">
     <w:nsid w:val="2B756E0A"/>
@@ -901,6 +788,131 @@
     </w:lvl>
   </w:abstractNum>
   <w:abstractNum w:abstractNumId="5" w15:restartNumberingAfterBreak="0">
+    <w:nsid w:val="57AC21B1"/>
+    <w:multiLevelType w:val="multilevel"/>
+    <w:tmpl w:val="44DAD322"/>
+    <w:numStyleLink w:val="Headings"/>
+  </w:abstractNum>
+  <w:abstractNum w:abstractNumId="6" w15:restartNumberingAfterBreak="0">
+    <w:nsid w:val="6E7E22CB"/>
+    <w:multiLevelType w:val="multilevel"/>
+    <w:tmpl w:val="44DAD322"/>
+    <w:styleLink w:val="Headings"/>
+    <w:lvl w:ilvl="0">
+      <w:start w:val="1"/>
+      <w:numFmt w:val="decimal"/>
+      <w:pStyle w:val="berschrift1"/>
+      <w:lvlText w:val="%1"/>
+      <w:lvlJc w:val="left"/>
+      <w:pPr>
+        <w:ind w:left="360" w:hanging="360"/>
+      </w:pPr>
+      <w:rPr>
+        <w:rFonts w:hint="default"/>
+      </w:rPr>
+    </w:lvl>
+    <w:lvl w:ilvl="1">
+      <w:start w:val="1"/>
+      <w:numFmt w:val="decimal"/>
+      <w:lvlRestart w:val="0"/>
+      <w:pStyle w:val="berschrift2"/>
+      <w:lvlText w:val="%1.%2"/>
+      <w:lvlJc w:val="left"/>
+      <w:pPr>
+        <w:ind w:left="720" w:hanging="360"/>
+      </w:pPr>
+      <w:rPr>
+        <w:rFonts w:hint="default"/>
+      </w:rPr>
+    </w:lvl>
+    <w:lvl w:ilvl="2">
+      <w:start w:val="1"/>
+      <w:numFmt w:val="decimal"/>
+      <w:lvlRestart w:val="0"/>
+      <w:pStyle w:val="berschrift3"/>
+      <w:lvlText w:val="%1.%2.%3"/>
+      <w:lvlJc w:val="left"/>
+      <w:pPr>
+        <w:ind w:left="1080" w:hanging="360"/>
+      </w:pPr>
+      <w:rPr>
+        <w:rFonts w:hint="default"/>
+      </w:rPr>
+    </w:lvl>
+    <w:lvl w:ilvl="3">
+      <w:start w:val="1"/>
+      <w:numFmt w:val="decimal"/>
+      <w:lvlText w:val="(%4)"/>
+      <w:lvlJc w:val="left"/>
+      <w:pPr>
+        <w:ind w:left="1440" w:hanging="360"/>
+      </w:pPr>
+      <w:rPr>
+        <w:rFonts w:hint="default"/>
+      </w:rPr>
+    </w:lvl>
+    <w:lvl w:ilvl="4">
+      <w:start w:val="1"/>
+      <w:numFmt w:val="lowerLetter"/>
+      <w:lvlText w:val="(%5)"/>
+      <w:lvlJc w:val="left"/>
+      <w:pPr>
+        <w:ind w:left="1800" w:hanging="360"/>
+      </w:pPr>
+      <w:rPr>
+        <w:rFonts w:hint="default"/>
+      </w:rPr>
+    </w:lvl>
+    <w:lvl w:ilvl="5">
+      <w:start w:val="1"/>
+      <w:numFmt w:val="lowerRoman"/>
+      <w:lvlText w:val="(%6)"/>
+      <w:lvlJc w:val="left"/>
+      <w:pPr>
+        <w:ind w:left="2160" w:hanging="360"/>
+      </w:pPr>
+      <w:rPr>
+        <w:rFonts w:hint="default"/>
+      </w:rPr>
+    </w:lvl>
+    <w:lvl w:ilvl="6">
+      <w:start w:val="1"/>
+      <w:numFmt w:val="decimal"/>
+      <w:lvlText w:val="%7."/>
+      <w:lvlJc w:val="left"/>
+      <w:pPr>
+        <w:ind w:left="2520" w:hanging="360"/>
+      </w:pPr>
+      <w:rPr>
+        <w:rFonts w:hint="default"/>
+      </w:rPr>
+    </w:lvl>
+    <w:lvl w:ilvl="7">
+      <w:start w:val="1"/>
+      <w:numFmt w:val="lowerLetter"/>
+      <w:lvlText w:val="%8."/>
+      <w:lvlJc w:val="left"/>
+      <w:pPr>
+        <w:ind w:left="2880" w:hanging="360"/>
+      </w:pPr>
+      <w:rPr>
+        <w:rFonts w:hint="default"/>
+      </w:rPr>
+    </w:lvl>
+    <w:lvl w:ilvl="8">
+      <w:start w:val="1"/>
+      <w:numFmt w:val="lowerRoman"/>
+      <w:lvlText w:val="%9."/>
+      <w:lvlJc w:val="left"/>
+      <w:pPr>
+        <w:ind w:left="3240" w:hanging="360"/>
+      </w:pPr>
+      <w:rPr>
+        <w:rFonts w:hint="default"/>
+      </w:rPr>
+    </w:lvl>
+  </w:abstractNum>
+  <w:abstractNum w:abstractNumId="7" w15:restartNumberingAfterBreak="0">
     <w:nsid w:val="71315DCA"/>
     <w:multiLevelType w:val="multilevel"/>
     <w:tmpl w:val="D826B2A0"/>
@@ -1013,14 +1025,19 @@
       </w:pPr>
     </w:lvl>
   </w:abstractNum>
-  <w:abstractNum w:abstractNumId="6" w15:restartNumberingAfterBreak="0">
+  <w:abstractNum w:abstractNumId="8" w15:restartNumberingAfterBreak="0">
+    <w:nsid w:val="736D6789"/>
+    <w:multiLevelType w:val="multilevel"/>
+    <w:tmpl w:val="44DAD322"/>
+    <w:numStyleLink w:val="Headings"/>
+  </w:abstractNum>
+  <w:abstractNum w:abstractNumId="9" w15:restartNumberingAfterBreak="0">
     <w:nsid w:val="75980899"/>
     <w:multiLevelType w:val="hybridMultilevel"/>
-    <w:tmpl w:val="3D844412"/>
+    <w:tmpl w:val="19226C46"/>
     <w:lvl w:ilvl="0" w:tplc="E4CADC46">
       <w:start w:val="1"/>
       <w:numFmt w:val="decimal"/>
-      <w:pStyle w:val="berschrift3"/>
       <w:lvlText w:val="%1.1.1"/>
       <w:lvlJc w:val="left"/>
       <w:pPr>
@@ -1103,14 +1120,13 @@
       </w:pPr>
     </w:lvl>
   </w:abstractNum>
-  <w:abstractNum w:abstractNumId="7" w15:restartNumberingAfterBreak="0">
+  <w:abstractNum w:abstractNumId="10" w15:restartNumberingAfterBreak="0">
     <w:nsid w:val="78DC73E3"/>
     <w:multiLevelType w:val="hybridMultilevel"/>
-    <w:tmpl w:val="15828672"/>
+    <w:tmpl w:val="892E15CA"/>
     <w:lvl w:ilvl="0" w:tplc="59709C70">
       <w:start w:val="1"/>
       <w:numFmt w:val="decimal"/>
-      <w:pStyle w:val="berschrift1"/>
       <w:lvlText w:val="%1"/>
       <w:lvlJc w:val="left"/>
       <w:pPr>
@@ -1227,7 +1243,7 @@
     </w:lvlOverride>
   </w:num>
   <w:num w:numId="3" w16cid:durableId="728384388">
-    <w:abstractNumId w:val="5"/>
+    <w:abstractNumId w:val="7"/>
     <w:lvlOverride w:ilvl="0">
       <w:startOverride w:val="3"/>
     </w:lvlOverride>
@@ -1287,13 +1303,52 @@
     <w:abstractNumId w:val="2"/>
   </w:num>
   <w:num w:numId="14" w16cid:durableId="33431146">
-    <w:abstractNumId w:val="7"/>
+    <w:abstractNumId w:val="10"/>
   </w:num>
   <w:num w:numId="15" w16cid:durableId="1472359438">
     <w:abstractNumId w:val="1"/>
   </w:num>
   <w:num w:numId="16" w16cid:durableId="1639870661">
+    <w:abstractNumId w:val="9"/>
+  </w:num>
+  <w:num w:numId="17" w16cid:durableId="498542690">
     <w:abstractNumId w:val="6"/>
+  </w:num>
+  <w:num w:numId="18" w16cid:durableId="973407501">
+    <w:abstractNumId w:val="6"/>
+    <w:lvlOverride w:ilvl="0">
+      <w:startOverride w:val="1"/>
+    </w:lvlOverride>
+    <w:lvlOverride w:ilvl="1">
+      <w:startOverride w:val="1"/>
+    </w:lvlOverride>
+    <w:lvlOverride w:ilvl="2">
+      <w:startOverride w:val="1"/>
+    </w:lvlOverride>
+    <w:lvlOverride w:ilvl="3">
+      <w:startOverride w:val="1"/>
+    </w:lvlOverride>
+    <w:lvlOverride w:ilvl="4">
+      <w:startOverride w:val="1"/>
+    </w:lvlOverride>
+    <w:lvlOverride w:ilvl="5">
+      <w:startOverride w:val="1"/>
+    </w:lvlOverride>
+    <w:lvlOverride w:ilvl="6">
+      <w:startOverride w:val="1"/>
+    </w:lvlOverride>
+    <w:lvlOverride w:ilvl="7">
+      <w:startOverride w:val="1"/>
+    </w:lvlOverride>
+    <w:lvlOverride w:ilvl="8">
+      <w:startOverride w:val="1"/>
+    </w:lvlOverride>
+  </w:num>
+  <w:num w:numId="19" w16cid:durableId="378674613">
+    <w:abstractNumId w:val="5"/>
+  </w:num>
+  <w:num w:numId="20" w16cid:durableId="478838211">
+    <w:abstractNumId w:val="8"/>
   </w:num>
 </w:numbering>
 </file>
@@ -1673,12 +1728,12 @@
     <w:link w:val="berschrift1Zchn"/>
     <w:uiPriority w:val="1"/>
     <w:qFormat/>
-    <w:rsid w:val="00CC5609"/>
+    <w:rsid w:val="00512D5A"/>
     <w:pPr>
       <w:keepNext/>
       <w:keepLines/>
       <w:numPr>
-        <w:numId w:val="14"/>
+        <w:numId w:val="20"/>
       </w:numPr>
       <w:spacing w:before="240" w:after="120"/>
       <w:ind w:left="431" w:hanging="431"/>
@@ -1702,12 +1757,13 @@
     <w:uiPriority w:val="2"/>
     <w:unhideWhenUsed/>
     <w:qFormat/>
-    <w:rsid w:val="00C20DCB"/>
+    <w:rsid w:val="00512D5A"/>
     <w:pPr>
       <w:keepNext/>
       <w:keepLines/>
       <w:numPr>
-        <w:numId w:val="15"/>
+        <w:ilvl w:val="1"/>
+        <w:numId w:val="20"/>
       </w:numPr>
       <w:spacing w:before="200" w:after="120"/>
       <w:ind w:left="578" w:hanging="578"/>
@@ -1730,15 +1786,16 @@
     <w:uiPriority w:val="3"/>
     <w:unhideWhenUsed/>
     <w:qFormat/>
-    <w:rsid w:val="001048E1"/>
+    <w:rsid w:val="005A300E"/>
     <w:pPr>
       <w:keepNext/>
       <w:keepLines/>
       <w:numPr>
-        <w:numId w:val="16"/>
+        <w:ilvl w:val="2"/>
+        <w:numId w:val="20"/>
       </w:numPr>
       <w:spacing w:before="200" w:after="120"/>
-      <w:ind w:hanging="720"/>
+      <w:ind w:left="720" w:hanging="720"/>
       <w:outlineLvl w:val="2"/>
     </w:pPr>
     <w:rPr>
@@ -2535,7 +2592,7 @@
     <w:name w:val="Überschrift 1 Zchn"/>
     <w:link w:val="berschrift1"/>
     <w:uiPriority w:val="1"/>
-    <w:rsid w:val="00CC5609"/>
+    <w:rsid w:val="00512D5A"/>
     <w:rPr>
       <w:rFonts w:ascii="Book Antiqua" w:eastAsia="MS Gothic" w:hAnsi="Book Antiqua" w:cs="Times New Roman"/>
       <w:b/>
@@ -2550,7 +2607,7 @@
     <w:name w:val="Überschrift 2 Zchn"/>
     <w:link w:val="berschrift2"/>
     <w:uiPriority w:val="2"/>
-    <w:rsid w:val="00C20DCB"/>
+    <w:rsid w:val="00512D5A"/>
     <w:rPr>
       <w:rFonts w:ascii="Book Antiqua" w:eastAsia="MS Gothic" w:hAnsi="Book Antiqua" w:cs="Times New Roman"/>
       <w:b/>
@@ -2564,7 +2621,7 @@
     <w:name w:val="Überschrift 3 Zchn"/>
     <w:link w:val="berschrift3"/>
     <w:uiPriority w:val="3"/>
-    <w:rsid w:val="001048E1"/>
+    <w:rsid w:val="005A300E"/>
     <w:rPr>
       <w:rFonts w:ascii="Book Antiqua" w:eastAsia="MS Gothic" w:hAnsi="Book Antiqua" w:cs="Times New Roman"/>
       <w:b/>
@@ -2626,6 +2683,16 @@
       <w:sz w:val="18"/>
       <w:szCs w:val="22"/>
     </w:rPr>
+  </w:style>
+  <w:style w:type="numbering" w:customStyle="1" w:styleId="Headings">
+    <w:name w:val="Headings"/>
+    <w:uiPriority w:val="99"/>
+    <w:rsid w:val="00E813F5"/>
+    <w:pPr>
+      <w:numPr>
+        <w:numId w:val="17"/>
+      </w:numPr>
+    </w:pPr>
   </w:style>
 </w:styles>
 </file>

</xml_diff>

<commit_message>
CAIS template: indentation of references
</commit_message>
<xml_diff>
--- a/CAIS.docx
+++ b/CAIS.docx
@@ -139,9 +139,6 @@
       </w:pPr>
       <w:bookmarkStart w:id="2" w:name="references"/>
       <w:bookmarkEnd w:id="1"/>
-      <w:r>
-        <w:t>s</w:t>
-      </w:r>
       <w:r>
         <w:t>References</w:t>
       </w:r>
@@ -328,12 +325,14 @@
       <w:r>
         <w:t xml:space="preserve"> </w:t>
       </w:r>
+      <w:proofErr w:type="spellStart"/>
       <w:r>
         <w:rPr>
           <w:lang w:val="de-DE"/>
         </w:rPr>
         <w:t>Footnote</w:t>
       </w:r>
+      <w:proofErr w:type="spellEnd"/>
     </w:p>
   </w:footnote>
 </w:footnotes>
@@ -2061,7 +2060,7 @@
     <w:name w:val="Bibliography"/>
     <w:basedOn w:val="Standard"/>
     <w:qFormat/>
-    <w:rsid w:val="00AE288F"/>
+    <w:rsid w:val="009C2192"/>
     <w:pPr>
       <w:spacing w:after="120"/>
       <w:ind w:left="567" w:hanging="567"/>

</xml_diff>